<commit_message>
Luchao's default auto-commitment using gitpull.sh
</commit_message>
<xml_diff>
--- a/Resume.docx
+++ b/Resume.docx
@@ -69,8 +69,10 @@
                 <w:color w:val="1F497D" w:themeColor="text2"/>
                 <w:lang w:eastAsia="zh-CN"/>
               </w:rPr>
-              <w:t>Entry-level data scientist</w:t>
-            </w:r>
+              <w:t>Research data scientist</w:t>
+            </w:r>
+            <w:bookmarkStart w:id="0" w:name="_GoBack"/>
+            <w:bookmarkEnd w:id="0"/>
           </w:p>
         </w:tc>
         <w:tc>
@@ -2530,8 +2532,6 @@
         </w:rPr>
         <w:t>Y</w:t>
       </w:r>
-      <w:bookmarkStart w:id="0" w:name="_GoBack"/>
-      <w:bookmarkEnd w:id="0"/>
       <w:r>
         <w:rPr>
           <w:szCs w:val="24"/>
@@ -2711,6 +2711,14 @@
         </w:rPr>
         <w:t>A/B testing</w:t>
       </w:r>
+    </w:p>
+    <w:p>
+      <w:pPr>
+        <w:rPr>
+          <w:b/>
+          <w:szCs w:val="24"/>
+        </w:rPr>
+      </w:pPr>
     </w:p>
     <w:sectPr>
       <w:type w:val="continuous"/>
@@ -4060,6 +4068,20 @@
       <w:bCs/>
     </w:rPr>
   </w:style>
+  <w:style w:type="paragraph" w:customStyle="1" w:styleId="xxxmsonormal">
+    <w:name w:val="x_x_x_msonormal"/>
+    <w:basedOn w:val="Normal"/>
+    <w:rsid w:val="00F73E88"/>
+    <w:pPr>
+      <w:widowControl/>
+      <w:autoSpaceDE/>
+      <w:autoSpaceDN/>
+    </w:pPr>
+    <w:rPr>
+      <w:rFonts w:ascii="Calibri" w:eastAsiaTheme="minorEastAsia" w:hAnsi="Calibri" w:cs="Calibri"/>
+      <w:lang w:eastAsia="zh-CN" w:bidi="ar-SA"/>
+    </w:rPr>
+  </w:style>
 </w:styles>
 </file>
 
@@ -4351,7 +4373,7 @@
 </file>
 
 <file path=customXml/itemProps1.xml><?xml version="1.0" encoding="utf-8"?>
-<ds:datastoreItem xmlns:ds="http://schemas.openxmlformats.org/officeDocument/2006/customXml" ds:itemID="{BE89A76B-6684-4E7E-AA58-B7F73FFE5220}">
+<ds:datastoreItem xmlns:ds="http://schemas.openxmlformats.org/officeDocument/2006/customXml" ds:itemID="{B337A68E-16FE-4B28-95EC-25559E4AF013}">
   <ds:schemaRefs>
     <ds:schemaRef ds:uri="http://schemas.openxmlformats.org/officeDocument/2006/bibliography"/>
   </ds:schemaRefs>

</xml_diff>